<commit_message>
#129 Updated Generate Schedule and added Manage Users
-Updated Generate Schedule instructions
-Started Manage Users instructions
</commit_message>
<xml_diff>
--- a/Deliverable-3/Users Manual - Generate Schedule.docx
+++ b/Deliverable-3/Users Manual - Generate Schedule.docx
@@ -24,10 +24,19 @@
         <w:t xml:space="preserve">A student can generate a schedule based on preferences. To do so, students need to go to the </w:t>
       </w:r>
       <w:r>
-        <w:rPr>
-          <w:i/>
-        </w:rPr>
-        <w:t xml:space="preserve">Schedule Planner </w:t>
+        <w:t>‘</w:t>
+      </w:r>
+      <w:r>
+        <w:t>Schedule Planner</w:t>
+      </w:r>
+      <w:r>
+        <w:t>’</w:t>
+      </w:r>
+      <w:r>
+        <w:rPr>
+          <w:i/>
+        </w:rPr>
+        <w:t xml:space="preserve"> </w:t>
       </w:r>
       <w:r>
         <w:t>tab from the home page once they have logged in</w:t>
@@ -81,10 +90,19 @@
         <w:t xml:space="preserve"> The next step is then to generate the schedule by clicking the </w:t>
       </w:r>
       <w:r>
-        <w:rPr>
-          <w:i/>
-        </w:rPr>
-        <w:t xml:space="preserve">Generate Schedule </w:t>
+        <w:t>‘</w:t>
+      </w:r>
+      <w:r>
+        <w:t>Generate Schedule</w:t>
+      </w:r>
+      <w:r>
+        <w:t>’</w:t>
+      </w:r>
+      <w:r>
+        <w:rPr>
+          <w:i/>
+        </w:rPr>
+        <w:t xml:space="preserve"> </w:t>
       </w:r>
       <w:r>
         <w:t>button</w:t>
@@ -126,10 +144,21 @@
         <w:t xml:space="preserve">. Once those sections are chosen, students need to click the </w:t>
       </w:r>
       <w:r>
-        <w:rPr>
-          <w:i/>
-        </w:rPr>
-        <w:t xml:space="preserve">Validate Schedule </w:t>
+        <w:t>‘</w:t>
+      </w:r>
+      <w:r>
+        <w:t>Validate Schedule</w:t>
+      </w:r>
+      <w:r>
+        <w:t>’</w:t>
+      </w:r>
+      <w:bookmarkStart w:id="0" w:name="_GoBack"/>
+      <w:bookmarkEnd w:id="0"/>
+      <w:r>
+        <w:rPr>
+          <w:i/>
+        </w:rPr>
+        <w:t xml:space="preserve"> </w:t>
       </w:r>
       <w:r>
         <w:t>button to ensure that the times are consistent and that no overlapping occurs</w:t>
@@ -151,6 +180,10 @@
         <w:jc w:val="both"/>
       </w:pPr>
       <w:r>
+        <w:rPr>
+          <w:noProof/>
+          <w:lang w:eastAsia="en-CA"/>
+        </w:rPr>
         <w:lastRenderedPageBreak/>
         <w:drawing>
           <wp:inline distT="0" distB="0" distL="0" distR="0" wp14:anchorId="7D3C8477" wp14:editId="75261255">
@@ -191,31 +224,62 @@
     </w:p>
     <w:p>
       <w:pPr>
-        <w:jc w:val="both"/>
-      </w:pPr>
-      <w:r>
-        <w:t xml:space="preserve">Figure 1. Accessibility to the </w:t>
-      </w:r>
-      <w:r>
-        <w:rPr>
-          <w:i/>
-        </w:rPr>
-        <w:t xml:space="preserve">Schedule Planner </w:t>
-      </w:r>
-      <w:r>
-        <w:t>tab from the home page.</w:t>
-      </w:r>
-    </w:p>
-    <w:p>
-      <w:pPr>
-        <w:jc w:val="both"/>
-      </w:pPr>
-    </w:p>
-    <w:p>
-      <w:pPr>
-        <w:jc w:val="both"/>
-      </w:pPr>
-      <w:r>
+        <w:jc w:val="center"/>
+        <w:rPr>
+          <w:i/>
+        </w:rPr>
+      </w:pPr>
+      <w:r>
+        <w:rPr>
+          <w:i/>
+        </w:rPr>
+        <w:t>Figure 1</w:t>
+      </w:r>
+      <w:r>
+        <w:rPr>
+          <w:i/>
+        </w:rPr>
+        <w:t xml:space="preserve"> Accessibility to the </w:t>
+      </w:r>
+      <w:r>
+        <w:rPr>
+          <w:i/>
+        </w:rPr>
+        <w:t>‘</w:t>
+      </w:r>
+      <w:r>
+        <w:rPr>
+          <w:i/>
+        </w:rPr>
+        <w:t>Schedule Planner</w:t>
+      </w:r>
+      <w:r>
+        <w:rPr>
+          <w:i/>
+        </w:rPr>
+        <w:t>’</w:t>
+      </w:r>
+      <w:r>
+        <w:rPr>
+          <w:i/>
+        </w:rPr>
+        <w:t xml:space="preserve"> tab from the home page.</w:t>
+      </w:r>
+    </w:p>
+    <w:p>
+      <w:pPr>
+        <w:jc w:val="both"/>
+      </w:pPr>
+    </w:p>
+    <w:p>
+      <w:pPr>
+        <w:jc w:val="both"/>
+      </w:pPr>
+      <w:r>
+        <w:rPr>
+          <w:noProof/>
+          <w:lang w:eastAsia="en-CA"/>
+        </w:rPr>
         <w:lastRenderedPageBreak/>
         <w:drawing>
           <wp:inline distT="0" distB="0" distL="0" distR="0" wp14:anchorId="6470DAFC" wp14:editId="5D130F85">
@@ -256,31 +320,62 @@
     </w:p>
     <w:p>
       <w:pPr>
-        <w:jc w:val="both"/>
-      </w:pPr>
-      <w:r>
-        <w:t xml:space="preserve">Figure 2. Set of preferences displayed on the </w:t>
-      </w:r>
-      <w:r>
-        <w:rPr>
-          <w:i/>
-        </w:rPr>
-        <w:t xml:space="preserve">Schedule Planner </w:t>
-      </w:r>
-      <w:r>
-        <w:t>tab.</w:t>
-      </w:r>
-    </w:p>
-    <w:p>
-      <w:pPr>
-        <w:jc w:val="both"/>
-      </w:pPr>
-    </w:p>
-    <w:p>
-      <w:pPr>
-        <w:jc w:val="both"/>
-      </w:pPr>
-      <w:r>
+        <w:jc w:val="center"/>
+        <w:rPr>
+          <w:i/>
+        </w:rPr>
+      </w:pPr>
+      <w:r>
+        <w:rPr>
+          <w:i/>
+        </w:rPr>
+        <w:t>Figure 2</w:t>
+      </w:r>
+      <w:r>
+        <w:rPr>
+          <w:i/>
+        </w:rPr>
+        <w:t xml:space="preserve"> Set of preferences displayed on the </w:t>
+      </w:r>
+      <w:r>
+        <w:rPr>
+          <w:i/>
+        </w:rPr>
+        <w:t>‘</w:t>
+      </w:r>
+      <w:r>
+        <w:rPr>
+          <w:i/>
+        </w:rPr>
+        <w:t>Schedule Planner</w:t>
+      </w:r>
+      <w:r>
+        <w:rPr>
+          <w:i/>
+        </w:rPr>
+        <w:t>’</w:t>
+      </w:r>
+      <w:r>
+        <w:rPr>
+          <w:i/>
+        </w:rPr>
+        <w:t xml:space="preserve"> tab.</w:t>
+      </w:r>
+    </w:p>
+    <w:p>
+      <w:pPr>
+        <w:jc w:val="both"/>
+      </w:pPr>
+    </w:p>
+    <w:p>
+      <w:pPr>
+        <w:jc w:val="both"/>
+      </w:pPr>
+      <w:r>
+        <w:rPr>
+          <w:noProof/>
+          <w:lang w:eastAsia="en-CA"/>
+        </w:rPr>
         <w:lastRenderedPageBreak/>
         <w:drawing>
           <wp:inline distT="0" distB="0" distL="0" distR="0" wp14:anchorId="66F6E137" wp14:editId="6DE8A45D">
@@ -321,22 +416,32 @@
     </w:p>
     <w:p>
       <w:pPr>
-        <w:jc w:val="both"/>
-      </w:pPr>
-      <w:r>
-        <w:t>Figure 3. Checkboxes corresponding to the day to be filtered.</w:t>
-      </w:r>
-    </w:p>
-    <w:p>
-      <w:pPr>
-        <w:jc w:val="both"/>
-      </w:pPr>
-    </w:p>
-    <w:p>
-      <w:pPr>
-        <w:jc w:val="both"/>
-      </w:pPr>
-      <w:r>
+        <w:jc w:val="center"/>
+        <w:rPr>
+          <w:i/>
+        </w:rPr>
+      </w:pPr>
+      <w:r>
+        <w:rPr>
+          <w:i/>
+        </w:rPr>
+        <w:t>Figure 3 Checkboxes corresponding to the day to be filtered.</w:t>
+      </w:r>
+    </w:p>
+    <w:p>
+      <w:pPr>
+        <w:jc w:val="both"/>
+      </w:pPr>
+    </w:p>
+    <w:p>
+      <w:pPr>
+        <w:jc w:val="both"/>
+      </w:pPr>
+      <w:r>
+        <w:rPr>
+          <w:noProof/>
+          <w:lang w:eastAsia="en-CA"/>
+        </w:rPr>
         <w:lastRenderedPageBreak/>
         <w:drawing>
           <wp:inline distT="0" distB="0" distL="0" distR="0" wp14:anchorId="6793FD3B" wp14:editId="6EBB9399">
@@ -377,22 +482,38 @@
     </w:p>
     <w:p>
       <w:pPr>
-        <w:jc w:val="both"/>
-      </w:pPr>
-      <w:r>
-        <w:t>Figure 4. Drop-down menu to select time preferences.</w:t>
-      </w:r>
-    </w:p>
-    <w:p>
-      <w:pPr>
-        <w:jc w:val="both"/>
-      </w:pPr>
-    </w:p>
-    <w:p>
-      <w:pPr>
-        <w:jc w:val="both"/>
-      </w:pPr>
-      <w:r>
+        <w:jc w:val="center"/>
+        <w:rPr>
+          <w:i/>
+        </w:rPr>
+      </w:pPr>
+      <w:r>
+        <w:rPr>
+          <w:i/>
+        </w:rPr>
+        <w:t>Figure 4</w:t>
+      </w:r>
+      <w:r>
+        <w:rPr>
+          <w:i/>
+        </w:rPr>
+        <w:t xml:space="preserve"> Drop-down menu to select time preferences.</w:t>
+      </w:r>
+    </w:p>
+    <w:p>
+      <w:pPr>
+        <w:jc w:val="both"/>
+      </w:pPr>
+    </w:p>
+    <w:p>
+      <w:pPr>
+        <w:jc w:val="both"/>
+      </w:pPr>
+      <w:r>
+        <w:rPr>
+          <w:noProof/>
+          <w:lang w:eastAsia="en-CA"/>
+        </w:rPr>
         <w:lastRenderedPageBreak/>
         <w:drawing>
           <wp:inline distT="0" distB="0" distL="0" distR="0" wp14:anchorId="3B9E3F28" wp14:editId="13DDF3F1">
@@ -433,22 +554,38 @@
     </w:p>
     <w:p>
       <w:pPr>
-        <w:jc w:val="both"/>
-      </w:pPr>
-      <w:r>
-        <w:t>Figure 5. Academic years to be displayed according to the set preferences.</w:t>
-      </w:r>
-    </w:p>
-    <w:p>
-      <w:pPr>
-        <w:jc w:val="both"/>
-      </w:pPr>
-    </w:p>
-    <w:p>
-      <w:pPr>
-        <w:jc w:val="both"/>
-      </w:pPr>
-      <w:r>
+        <w:jc w:val="center"/>
+        <w:rPr>
+          <w:i/>
+        </w:rPr>
+      </w:pPr>
+      <w:r>
+        <w:rPr>
+          <w:i/>
+        </w:rPr>
+        <w:t>Figure 5</w:t>
+      </w:r>
+      <w:r>
+        <w:rPr>
+          <w:i/>
+        </w:rPr>
+        <w:t xml:space="preserve"> Academic years to be displayed according to the set preferences.</w:t>
+      </w:r>
+    </w:p>
+    <w:p>
+      <w:pPr>
+        <w:jc w:val="both"/>
+      </w:pPr>
+    </w:p>
+    <w:p>
+      <w:pPr>
+        <w:jc w:val="both"/>
+      </w:pPr>
+      <w:r>
+        <w:rPr>
+          <w:noProof/>
+          <w:lang w:eastAsia="en-CA"/>
+        </w:rPr>
         <w:lastRenderedPageBreak/>
         <w:drawing>
           <wp:inline distT="0" distB="0" distL="0" distR="0" wp14:anchorId="46A8931B" wp14:editId="4BDBB0C2">
@@ -489,31 +626,62 @@
     </w:p>
     <w:p>
       <w:pPr>
-        <w:jc w:val="both"/>
-      </w:pPr>
-      <w:r>
-        <w:t xml:space="preserve">Figure 6. The </w:t>
-      </w:r>
-      <w:r>
-        <w:rPr>
-          <w:i/>
-        </w:rPr>
-        <w:t xml:space="preserve">Generate Schedule </w:t>
-      </w:r>
-      <w:r>
-        <w:t>button to click when all preferences and years are set.</w:t>
-      </w:r>
-    </w:p>
-    <w:p>
-      <w:pPr>
-        <w:jc w:val="both"/>
-      </w:pPr>
-    </w:p>
-    <w:p>
-      <w:pPr>
-        <w:jc w:val="both"/>
-      </w:pPr>
-      <w:r>
+        <w:jc w:val="center"/>
+        <w:rPr>
+          <w:i/>
+        </w:rPr>
+      </w:pPr>
+      <w:r>
+        <w:rPr>
+          <w:i/>
+        </w:rPr>
+        <w:t>Figure 6</w:t>
+      </w:r>
+      <w:r>
+        <w:rPr>
+          <w:i/>
+        </w:rPr>
+        <w:t xml:space="preserve"> The </w:t>
+      </w:r>
+      <w:r>
+        <w:rPr>
+          <w:i/>
+        </w:rPr>
+        <w:t>‘</w:t>
+      </w:r>
+      <w:r>
+        <w:rPr>
+          <w:i/>
+        </w:rPr>
+        <w:t>Generate Schedule</w:t>
+      </w:r>
+      <w:r>
+        <w:rPr>
+          <w:i/>
+        </w:rPr>
+        <w:t>’</w:t>
+      </w:r>
+      <w:r>
+        <w:rPr>
+          <w:i/>
+        </w:rPr>
+        <w:t xml:space="preserve"> button to click when all preferences and years are set.</w:t>
+      </w:r>
+    </w:p>
+    <w:p>
+      <w:pPr>
+        <w:jc w:val="both"/>
+      </w:pPr>
+    </w:p>
+    <w:p>
+      <w:pPr>
+        <w:jc w:val="both"/>
+      </w:pPr>
+      <w:r>
+        <w:rPr>
+          <w:noProof/>
+          <w:lang w:eastAsia="en-CA"/>
+        </w:rPr>
         <w:lastRenderedPageBreak/>
         <w:drawing>
           <wp:inline distT="0" distB="0" distL="0" distR="0" wp14:anchorId="7409D05B" wp14:editId="31C5EDFF">
@@ -554,22 +722,38 @@
     </w:p>
     <w:p>
       <w:pPr>
-        <w:jc w:val="both"/>
-      </w:pPr>
-      <w:r>
-        <w:t>Figure 7. Tabs representing each academic year selected with courses for each semester.</w:t>
-      </w:r>
-    </w:p>
-    <w:p>
-      <w:pPr>
-        <w:jc w:val="both"/>
-      </w:pPr>
-    </w:p>
-    <w:p>
-      <w:pPr>
-        <w:jc w:val="both"/>
-      </w:pPr>
-      <w:r>
+        <w:jc w:val="center"/>
+        <w:rPr>
+          <w:i/>
+        </w:rPr>
+      </w:pPr>
+      <w:r>
+        <w:rPr>
+          <w:i/>
+        </w:rPr>
+        <w:t>Figure 7</w:t>
+      </w:r>
+      <w:r>
+        <w:rPr>
+          <w:i/>
+        </w:rPr>
+        <w:t xml:space="preserve"> Tabs representing each academic year selected with courses for each semester.</w:t>
+      </w:r>
+    </w:p>
+    <w:p>
+      <w:pPr>
+        <w:jc w:val="both"/>
+      </w:pPr>
+    </w:p>
+    <w:p>
+      <w:pPr>
+        <w:jc w:val="both"/>
+      </w:pPr>
+      <w:r>
+        <w:rPr>
+          <w:noProof/>
+          <w:lang w:eastAsia="en-CA"/>
+        </w:rPr>
         <w:lastRenderedPageBreak/>
         <w:drawing>
           <wp:inline distT="0" distB="0" distL="0" distR="0" wp14:anchorId="57E2C7FE" wp14:editId="59D98200">
@@ -610,22 +794,32 @@
     </w:p>
     <w:p>
       <w:pPr>
-        <w:jc w:val="both"/>
-      </w:pPr>
-      <w:r>
-        <w:t>Figure 8. Selection of the laboratory and tutorial sections. Notice that the checkboxes for tutorials and laboratories of other lecture sections of the same course have been disabled when one lecture section has been selected.</w:t>
-      </w:r>
-    </w:p>
-    <w:p>
-      <w:pPr>
-        <w:jc w:val="both"/>
-      </w:pPr>
-    </w:p>
-    <w:p>
-      <w:pPr>
-        <w:jc w:val="both"/>
-      </w:pPr>
-      <w:r>
+        <w:jc w:val="center"/>
+        <w:rPr>
+          <w:i/>
+        </w:rPr>
+      </w:pPr>
+      <w:r>
+        <w:rPr>
+          <w:i/>
+        </w:rPr>
+        <w:t>Figure 8 Selection of the laboratory and tutorial sections. Notice that the checkboxes for tutorials and laboratories of other lecture sections of the same course have been disabled when one lecture section has been selected.</w:t>
+      </w:r>
+    </w:p>
+    <w:p>
+      <w:pPr>
+        <w:jc w:val="both"/>
+      </w:pPr>
+    </w:p>
+    <w:p>
+      <w:pPr>
+        <w:jc w:val="both"/>
+      </w:pPr>
+      <w:r>
+        <w:rPr>
+          <w:noProof/>
+          <w:lang w:eastAsia="en-CA"/>
+        </w:rPr>
         <w:lastRenderedPageBreak/>
         <w:drawing>
           <wp:inline distT="0" distB="0" distL="0" distR="0" wp14:anchorId="7F89F28C" wp14:editId="3AB6CD6B">
@@ -666,22 +860,41 @@
     </w:p>
     <w:p>
       <w:pPr>
-        <w:jc w:val="both"/>
-      </w:pPr>
-      <w:r>
-        <w:t xml:space="preserve">Figure 9. Validation of the schedule once tutorial and laboratory sections have been chosen for all courses in all academic year through the </w:t>
-      </w:r>
-      <w:r>
-        <w:rPr>
-          <w:i/>
-        </w:rPr>
-        <w:t xml:space="preserve">Validate Schedule </w:t>
-      </w:r>
-      <w:r>
-        <w:t>button.</w:t>
-      </w:r>
-      <w:bookmarkStart w:id="0" w:name="_GoBack"/>
-      <w:bookmarkEnd w:id="0"/>
+        <w:jc w:val="center"/>
+        <w:rPr>
+          <w:i/>
+        </w:rPr>
+      </w:pPr>
+      <w:r>
+        <w:rPr>
+          <w:i/>
+        </w:rPr>
+        <w:t xml:space="preserve">Figure 9 Validation of the schedule once tutorial and laboratory sections have been chosen for all courses in all academic year through the </w:t>
+      </w:r>
+      <w:r>
+        <w:rPr>
+          <w:i/>
+        </w:rPr>
+        <w:t>‘</w:t>
+      </w:r>
+      <w:r>
+        <w:rPr>
+          <w:i/>
+        </w:rPr>
+        <w:t>Validate Schedule</w:t>
+      </w:r>
+      <w:r>
+        <w:rPr>
+          <w:i/>
+        </w:rPr>
+        <w:t>’</w:t>
+      </w:r>
+      <w:r>
+        <w:rPr>
+          <w:i/>
+        </w:rPr>
+        <w:t xml:space="preserve"> button.</w:t>
+      </w:r>
     </w:p>
     <w:sectPr>
       <w:pgSz w:w="12240" w:h="15840"/>

</xml_diff>

<commit_message>
#129 Updated Generate Schedule instructions
-Corrected the text
-Removed useless/repetitive figures
-Down-sized some figures
</commit_message>
<xml_diff>
--- a/Deliverable-3/Users Manual - Generate Schedule.docx
+++ b/Deliverable-3/Users Manual - Generate Schedule.docx
@@ -21,7 +21,10 @@
         <w:jc w:val="both"/>
       </w:pPr>
       <w:r>
-        <w:t xml:space="preserve">A student can generate a schedule based on preferences. To do so, students need to go to the </w:t>
+        <w:t>Students</w:t>
+      </w:r>
+      <w:r>
+        <w:t xml:space="preserve"> can generate a schedule based on preferences. To do so, students need to go to the </w:t>
       </w:r>
       <w:r>
         <w:t>‘</w:t>
@@ -45,150 +48,23 @@
         <w:t xml:space="preserve"> (see Figure 1)</w:t>
       </w:r>
       <w:r>
-        <w:t xml:space="preserve">. Once the tab is selected, a set of preferences </w:t>
-      </w:r>
-      <w:r>
-        <w:t xml:space="preserve">should be displayed (see Figure 2). Those preferences </w:t>
-      </w:r>
-      <w:r>
-        <w:t>includ</w:t>
-      </w:r>
-      <w:r>
-        <w:t>e</w:t>
-      </w:r>
-      <w:r>
-        <w:t xml:space="preserve"> the starting and ending time that the student would prefer to have for each week day. Students can choose to apply the preference filters for the days</w:t>
-      </w:r>
-      <w:r>
-        <w:t xml:space="preserve"> desired by selecting the check</w:t>
-      </w:r>
-      <w:r>
-        <w:t>boxes corresponding to the day</w:t>
-      </w:r>
-      <w:r>
-        <w:t xml:space="preserve"> (see Figure 3)</w:t>
-      </w:r>
-      <w:r>
-        <w:t>. Students can then select the times at which they wish to start and end their courses by scrolling down and choosing the offered times from the drop-down menus</w:t>
-      </w:r>
-      <w:r>
-        <w:t xml:space="preserve"> (see Figure 4)</w:t>
-      </w:r>
-      <w:r>
-        <w:t xml:space="preserve">. Once the preferences are set, </w:t>
-      </w:r>
-      <w:r>
-        <w:t>the year(s) to be displayed can be chosen by click the appropriate checkboxes</w:t>
-      </w:r>
-      <w:r>
-        <w:t xml:space="preserve"> (see Figure 5)</w:t>
-      </w:r>
-      <w:r>
-        <w:t>.</w:t>
-      </w:r>
-      <w:r>
-        <w:t xml:space="preserve"> The next step is then to generate the schedule by clicking the </w:t>
-      </w:r>
-      <w:r>
-        <w:t>‘</w:t>
-      </w:r>
-      <w:r>
-        <w:t>Generate Schedule</w:t>
-      </w:r>
-      <w:r>
-        <w:t>’</w:t>
-      </w:r>
-      <w:r>
-        <w:rPr>
-          <w:i/>
-        </w:rPr>
-        <w:t xml:space="preserve"> </w:t>
-      </w:r>
-      <w:r>
-        <w:t>button</w:t>
-      </w:r>
-      <w:r>
-        <w:t xml:space="preserve"> (see Figure 6)</w:t>
-      </w:r>
-      <w:r>
-        <w:t>.</w:t>
-      </w:r>
-      <w:r>
-        <w:t xml:space="preserve"> A set of tabs, each representing an academic year, should be displayed on the bottom of the page. </w:t>
-      </w:r>
-      <w:r>
-        <w:t>Each tab is divided into semesters. Every semester division contains</w:t>
-      </w:r>
-      <w:r>
-        <w:t xml:space="preserve"> a list of proposed lecture</w:t>
-      </w:r>
-      <w:r>
-        <w:t>s, tutorials and laboratories</w:t>
-      </w:r>
-      <w:r>
-        <w:t xml:space="preserve"> for all courses in the sequence</w:t>
-      </w:r>
-      <w:r>
-        <w:t xml:space="preserve"> that correspond to the time blocks selected </w:t>
-      </w:r>
-      <w:r>
-        <w:t>(see Figure 7)</w:t>
-      </w:r>
-      <w:r>
-        <w:t>. All there is left to do is to choose the laboratory and tutorial times for each of the courses</w:t>
-      </w:r>
-      <w:r>
-        <w:t xml:space="preserve"> by selecting the checkbox corresponding to the desired sections (see Figure 8)</w:t>
-      </w:r>
-      <w:r>
-        <w:t xml:space="preserve">. Once those sections are chosen, students need to click the </w:t>
-      </w:r>
-      <w:r>
-        <w:t>‘</w:t>
-      </w:r>
-      <w:r>
-        <w:t>Validate Schedule</w:t>
-      </w:r>
-      <w:r>
-        <w:t>’</w:t>
-      </w:r>
-      <w:bookmarkStart w:id="0" w:name="_GoBack"/>
-      <w:bookmarkEnd w:id="0"/>
-      <w:r>
-        <w:rPr>
-          <w:i/>
-        </w:rPr>
-        <w:t xml:space="preserve"> </w:t>
-      </w:r>
-      <w:r>
-        <w:t>button to ensure that the times are consistent and that no overlapping occurs</w:t>
-      </w:r>
-      <w:r>
-        <w:t xml:space="preserve"> (see Figure 9)</w:t>
-      </w:r>
-      <w:r>
-        <w:t>.</w:t>
-      </w:r>
-    </w:p>
-    <w:p>
-      <w:pPr>
-        <w:jc w:val="both"/>
-      </w:pPr>
-    </w:p>
-    <w:p>
-      <w:pPr>
-        <w:jc w:val="both"/>
-      </w:pPr>
-      <w:r>
-        <w:rPr>
-          <w:noProof/>
-          <w:lang w:eastAsia="en-CA"/>
-        </w:rPr>
-        <w:lastRenderedPageBreak/>
+        <w:t xml:space="preserve">. </w:t>
+      </w:r>
+    </w:p>
+    <w:p>
+      <w:pPr>
+        <w:jc w:val="both"/>
+      </w:pPr>
+    </w:p>
+    <w:p>
+      <w:pPr>
+        <w:jc w:val="both"/>
+      </w:pPr>
+      <w:r>
         <w:drawing>
-          <wp:inline distT="0" distB="0" distL="0" distR="0" wp14:anchorId="7D3C8477" wp14:editId="75261255">
-            <wp:extent cx="5943600" cy="4678680"/>
-            <wp:effectExtent l="0" t="0" r="0" b="7620"/>
+          <wp:inline distT="0" distB="0" distL="0" distR="0" wp14:anchorId="5C4E8977" wp14:editId="4BFC715F">
+            <wp:extent cx="5943600" cy="1098550"/>
+            <wp:effectExtent l="0" t="0" r="0" b="6350"/>
             <wp:docPr id="1" name="Picture 1"/>
             <wp:cNvGraphicFramePr>
               <a:graphicFrameLocks xmlns:a="http://schemas.openxmlformats.org/drawingml/2006/main" noChangeAspect="1"/>
@@ -209,7 +85,7 @@
                   <pic:spPr>
                     <a:xfrm>
                       <a:off x="0" y="0"/>
-                      <a:ext cx="5943600" cy="4678680"/>
+                      <a:ext cx="5943600" cy="1098550"/>
                     </a:xfrm>
                     <a:prstGeom prst="rect">
                       <a:avLst/>
@@ -233,37 +109,34 @@
         <w:rPr>
           <w:i/>
         </w:rPr>
-        <w:t>Figure 1</w:t>
-      </w:r>
-      <w:r>
-        <w:rPr>
-          <w:i/>
-        </w:rPr>
-        <w:t xml:space="preserve"> Accessibility to the </w:t>
-      </w:r>
-      <w:r>
-        <w:rPr>
-          <w:i/>
-        </w:rPr>
-        <w:t>‘</w:t>
-      </w:r>
-      <w:r>
-        <w:rPr>
-          <w:i/>
-        </w:rPr>
-        <w:t>Schedule Planner</w:t>
-      </w:r>
-      <w:r>
-        <w:rPr>
-          <w:i/>
-        </w:rPr>
-        <w:t>’</w:t>
-      </w:r>
-      <w:r>
-        <w:rPr>
-          <w:i/>
-        </w:rPr>
-        <w:t xml:space="preserve"> tab from the home page.</w:t>
+        <w:t>Figure 1 Accessibility to the ‘Schedule Planner’ tab from the home page.</w:t>
+      </w:r>
+    </w:p>
+    <w:p>
+      <w:pPr>
+        <w:jc w:val="both"/>
+      </w:pPr>
+    </w:p>
+    <w:p>
+      <w:pPr>
+        <w:jc w:val="both"/>
+      </w:pPr>
+    </w:p>
+    <w:p>
+      <w:pPr>
+        <w:jc w:val="both"/>
+      </w:pPr>
+      <w:r>
+        <w:t xml:space="preserve">Once the tab is selected, a set of preferences </w:t>
+      </w:r>
+      <w:r>
+        <w:t>should be displayed</w:t>
+      </w:r>
+      <w:r>
+        <w:t xml:space="preserve"> along with the ‘Generate Schedule’ button and a set of operations</w:t>
+      </w:r>
+      <w:r>
+        <w:t xml:space="preserve"> (see Figure 2). </w:t>
       </w:r>
     </w:p>
     <w:p>
@@ -280,9 +153,8 @@
           <w:noProof/>
           <w:lang w:eastAsia="en-CA"/>
         </w:rPr>
-        <w:lastRenderedPageBreak/>
         <w:drawing>
-          <wp:inline distT="0" distB="0" distL="0" distR="0" wp14:anchorId="6470DAFC" wp14:editId="5D130F85">
+          <wp:inline distT="0" distB="0" distL="0" distR="0" wp14:anchorId="18E448A8" wp14:editId="08C4061D">
             <wp:extent cx="5943600" cy="4167505"/>
             <wp:effectExtent l="0" t="0" r="0" b="4445"/>
             <wp:docPr id="3" name="Picture 3"/>
@@ -329,59 +201,79 @@
         <w:rPr>
           <w:i/>
         </w:rPr>
-        <w:t>Figure 2</w:t>
-      </w:r>
-      <w:r>
-        <w:rPr>
-          <w:i/>
-        </w:rPr>
-        <w:t xml:space="preserve"> Set of preferences displayed on the </w:t>
-      </w:r>
-      <w:r>
-        <w:rPr>
-          <w:i/>
-        </w:rPr>
-        <w:t>‘</w:t>
-      </w:r>
-      <w:r>
-        <w:rPr>
-          <w:i/>
-        </w:rPr>
-        <w:t>Schedule Planner</w:t>
-      </w:r>
-      <w:r>
-        <w:rPr>
-          <w:i/>
-        </w:rPr>
-        <w:t>’</w:t>
-      </w:r>
-      <w:r>
-        <w:rPr>
-          <w:i/>
-        </w:rPr>
-        <w:t xml:space="preserve"> tab.</w:t>
-      </w:r>
-    </w:p>
-    <w:p>
-      <w:pPr>
-        <w:jc w:val="both"/>
-      </w:pPr>
-    </w:p>
-    <w:p>
-      <w:pPr>
-        <w:jc w:val="both"/>
-      </w:pPr>
-      <w:r>
-        <w:rPr>
-          <w:noProof/>
-          <w:lang w:eastAsia="en-CA"/>
-        </w:rPr>
+        <w:t>Figure 2 Set of preferences displayed on the ‘Schedule Planner’ tab.</w:t>
+      </w:r>
+    </w:p>
+    <w:p>
+      <w:pPr>
+        <w:jc w:val="both"/>
+      </w:pPr>
+    </w:p>
+    <w:p>
+      <w:pPr>
+        <w:jc w:val="both"/>
+      </w:pPr>
+    </w:p>
+    <w:p>
+      <w:pPr>
+        <w:jc w:val="both"/>
+      </w:pPr>
+      <w:r>
         <w:lastRenderedPageBreak/>
+        <w:t>The</w:t>
+      </w:r>
+      <w:r>
+        <w:t xml:space="preserve"> preferences </w:t>
+      </w:r>
+      <w:r>
+        <w:t>includ</w:t>
+      </w:r>
+      <w:r>
+        <w:t>e</w:t>
+      </w:r>
+      <w:r>
+        <w:t xml:space="preserve"> the starting and ending time </w:t>
+      </w:r>
+      <w:r>
+        <w:t>at which</w:t>
+      </w:r>
+      <w:r>
+        <w:t xml:space="preserve"> the student would prefer </w:t>
+      </w:r>
+      <w:r>
+        <w:t>having classes</w:t>
+      </w:r>
+      <w:r>
+        <w:t xml:space="preserve"> for each week day. Students can choose to apply the preference filters for the days</w:t>
+      </w:r>
+      <w:r>
+        <w:t xml:space="preserve"> desired by selecting the check</w:t>
+      </w:r>
+      <w:r>
+        <w:t>boxes corresponding to the day</w:t>
+      </w:r>
+      <w:r>
+        <w:t xml:space="preserve"> (see Figure 3)</w:t>
+      </w:r>
+      <w:r>
+        <w:t xml:space="preserve">. </w:t>
+      </w:r>
+    </w:p>
+    <w:p>
+      <w:pPr>
+        <w:jc w:val="both"/>
+      </w:pPr>
+    </w:p>
+    <w:p>
+      <w:pPr>
+        <w:jc w:val="center"/>
+      </w:pPr>
+      <w:r>
         <w:drawing>
-          <wp:inline distT="0" distB="0" distL="0" distR="0" wp14:anchorId="66F6E137" wp14:editId="6DE8A45D">
-            <wp:extent cx="5943600" cy="4168140"/>
-            <wp:effectExtent l="0" t="0" r="0" b="3810"/>
-            <wp:docPr id="5" name="Picture 5"/>
+          <wp:inline distT="0" distB="0" distL="0" distR="0" wp14:anchorId="067405D9" wp14:editId="32EDB5D9">
+            <wp:extent cx="1095528" cy="1162212"/>
+            <wp:effectExtent l="0" t="0" r="9525" b="0"/>
+            <wp:docPr id="2" name="Picture 2"/>
             <wp:cNvGraphicFramePr>
               <a:graphicFrameLocks xmlns:a="http://schemas.openxmlformats.org/drawingml/2006/main" noChangeAspect="1"/>
             </wp:cNvGraphicFramePr>
@@ -401,7 +293,7 @@
                   <pic:spPr>
                     <a:xfrm>
                       <a:off x="0" y="0"/>
-                      <a:ext cx="5943600" cy="4168140"/>
+                      <a:ext cx="1095528" cy="1162212"/>
                     </a:xfrm>
                     <a:prstGeom prst="rect">
                       <a:avLst/>
@@ -438,16 +330,30 @@
         <w:jc w:val="both"/>
       </w:pPr>
       <w:r>
-        <w:rPr>
-          <w:noProof/>
-          <w:lang w:eastAsia="en-CA"/>
-        </w:rPr>
-        <w:lastRenderedPageBreak/>
+        <w:t>Students can then select the times at which they wish to start and end their courses by scrolling down and choosing the offered times from the drop-down menus</w:t>
+      </w:r>
+      <w:r>
+        <w:t xml:space="preserve"> (see Figure 4)</w:t>
+      </w:r>
+      <w:r>
+        <w:t xml:space="preserve">. </w:t>
+      </w:r>
+    </w:p>
+    <w:p>
+      <w:pPr>
+        <w:jc w:val="both"/>
+      </w:pPr>
+    </w:p>
+    <w:p>
+      <w:pPr>
+        <w:jc w:val="center"/>
+      </w:pPr>
+      <w:r>
         <w:drawing>
-          <wp:inline distT="0" distB="0" distL="0" distR="0" wp14:anchorId="6793FD3B" wp14:editId="6EBB9399">
-            <wp:extent cx="5943600" cy="4349750"/>
-            <wp:effectExtent l="0" t="0" r="0" b="0"/>
-            <wp:docPr id="6" name="Picture 6"/>
+          <wp:inline distT="0" distB="0" distL="0" distR="0" wp14:anchorId="7EA85632" wp14:editId="23AED2EF">
+            <wp:extent cx="905001" cy="2581635"/>
+            <wp:effectExtent l="0" t="0" r="9525" b="9525"/>
+            <wp:docPr id="4" name="Picture 4"/>
             <wp:cNvGraphicFramePr>
               <a:graphicFrameLocks xmlns:a="http://schemas.openxmlformats.org/drawingml/2006/main" noChangeAspect="1"/>
             </wp:cNvGraphicFramePr>
@@ -467,7 +373,7 @@
                   <pic:spPr>
                     <a:xfrm>
                       <a:off x="0" y="0"/>
-                      <a:ext cx="5943600" cy="4349750"/>
+                      <a:ext cx="905001" cy="2581635"/>
                     </a:xfrm>
                     <a:prstGeom prst="rect">
                       <a:avLst/>
@@ -491,35 +397,52 @@
         <w:rPr>
           <w:i/>
         </w:rPr>
-        <w:t>Figure 4</w:t>
-      </w:r>
-      <w:r>
-        <w:rPr>
-          <w:i/>
-        </w:rPr>
-        <w:t xml:space="preserve"> Drop-down menu to select time preferences.</w:t>
-      </w:r>
-    </w:p>
-    <w:p>
-      <w:pPr>
-        <w:jc w:val="both"/>
-      </w:pPr>
-    </w:p>
-    <w:p>
-      <w:pPr>
-        <w:jc w:val="both"/>
-      </w:pPr>
-      <w:r>
-        <w:rPr>
-          <w:noProof/>
-          <w:lang w:eastAsia="en-CA"/>
-        </w:rPr>
-        <w:lastRenderedPageBreak/>
+        <w:t>Figure 4 Drop-down menu to select time preferences.</w:t>
+      </w:r>
+    </w:p>
+    <w:p>
+      <w:pPr>
+        <w:jc w:val="both"/>
+      </w:pPr>
+    </w:p>
+    <w:p>
+      <w:pPr>
+        <w:jc w:val="both"/>
+      </w:pPr>
+      <w:r>
+        <w:t xml:space="preserve">Once the preferences are set, </w:t>
+      </w:r>
+      <w:r>
+        <w:t>the year(s) to be displayed can be chosen by click the appropriate checkboxes</w:t>
+      </w:r>
+      <w:r>
+        <w:t xml:space="preserve"> (see Figure 5)</w:t>
+      </w:r>
+      <w:r>
+        <w:t>.</w:t>
+      </w:r>
+      <w:r>
+        <w:t xml:space="preserve"> The system will generate schedule based on the preferences only for the years selected.</w:t>
+      </w:r>
+      <w:r>
+        <w:t xml:space="preserve"> </w:t>
+      </w:r>
+    </w:p>
+    <w:p>
+      <w:pPr>
+        <w:jc w:val="both"/>
+      </w:pPr>
+    </w:p>
+    <w:p>
+      <w:pPr>
+        <w:jc w:val="center"/>
+      </w:pPr>
+      <w:r>
         <w:drawing>
-          <wp:inline distT="0" distB="0" distL="0" distR="0" wp14:anchorId="3B9E3F28" wp14:editId="13DDF3F1">
-            <wp:extent cx="5943600" cy="4021455"/>
-            <wp:effectExtent l="0" t="0" r="0" b="0"/>
-            <wp:docPr id="7" name="Picture 7"/>
+          <wp:inline distT="0" distB="0" distL="0" distR="0" wp14:anchorId="139A0DF4" wp14:editId="2F7800E9">
+            <wp:extent cx="2429214" cy="323895"/>
+            <wp:effectExtent l="0" t="0" r="9525" b="0"/>
+            <wp:docPr id="12" name="Picture 12"/>
             <wp:cNvGraphicFramePr>
               <a:graphicFrameLocks xmlns:a="http://schemas.openxmlformats.org/drawingml/2006/main" noChangeAspect="1"/>
             </wp:cNvGraphicFramePr>
@@ -539,7 +462,7 @@
                   <pic:spPr>
                     <a:xfrm>
                       <a:off x="0" y="0"/>
-                      <a:ext cx="5943600" cy="4021455"/>
+                      <a:ext cx="2429214" cy="323895"/>
                     </a:xfrm>
                     <a:prstGeom prst="rect">
                       <a:avLst/>
@@ -563,19 +486,69 @@
         <w:rPr>
           <w:i/>
         </w:rPr>
-        <w:t>Figure 5</w:t>
-      </w:r>
-      <w:r>
-        <w:rPr>
-          <w:i/>
-        </w:rPr>
-        <w:t xml:space="preserve"> Academic years to be displayed according to the set preferences.</w:t>
-      </w:r>
-    </w:p>
-    <w:p>
-      <w:pPr>
-        <w:jc w:val="both"/>
-      </w:pPr>
+        <w:t>Figure 5 Academic years to be displayed according to the set preferences.</w:t>
+      </w:r>
+    </w:p>
+    <w:p>
+      <w:pPr>
+        <w:jc w:val="both"/>
+      </w:pPr>
+    </w:p>
+    <w:p>
+      <w:pPr>
+        <w:jc w:val="both"/>
+      </w:pPr>
+      <w:r>
+        <w:t xml:space="preserve">The next step is then to generate the schedule by clicking the </w:t>
+      </w:r>
+      <w:r>
+        <w:t>‘</w:t>
+      </w:r>
+      <w:r>
+        <w:t>Generate Schedule</w:t>
+      </w:r>
+      <w:r>
+        <w:t>’</w:t>
+      </w:r>
+      <w:r>
+        <w:rPr>
+          <w:i/>
+        </w:rPr>
+        <w:t xml:space="preserve"> </w:t>
+      </w:r>
+      <w:r>
+        <w:t>button</w:t>
+      </w:r>
+      <w:r>
+        <w:t xml:space="preserve">. </w:t>
+      </w:r>
+      <w:r>
+        <w:t xml:space="preserve">A set of tabs, each representing an academic year, should be displayed on the bottom of the page. </w:t>
+      </w:r>
+      <w:r>
+        <w:t>Each tab is divided into semesters. Every semester division contains</w:t>
+      </w:r>
+      <w:r>
+        <w:t xml:space="preserve"> a list of proposed lecture</w:t>
+      </w:r>
+      <w:r>
+        <w:t>s, tutorials and laboratories</w:t>
+      </w:r>
+      <w:r>
+        <w:t xml:space="preserve"> for all courses in the sequence</w:t>
+      </w:r>
+      <w:r>
+        <w:t xml:space="preserve"> that correspond to the time blocks selected </w:t>
+      </w:r>
+      <w:r>
+        <w:t>(see Figure 6</w:t>
+      </w:r>
+      <w:r>
+        <w:t>)</w:t>
+      </w:r>
+      <w:r>
+        <w:t xml:space="preserve">. </w:t>
+      </w:r>
     </w:p>
     <w:p>
       <w:pPr>
@@ -588,10 +561,10 @@
         </w:rPr>
         <w:lastRenderedPageBreak/>
         <w:drawing>
-          <wp:inline distT="0" distB="0" distL="0" distR="0" wp14:anchorId="46A8931B" wp14:editId="4BDBB0C2">
-            <wp:extent cx="5943600" cy="3962400"/>
-            <wp:effectExtent l="0" t="0" r="0" b="0"/>
-            <wp:docPr id="8" name="Picture 8"/>
+          <wp:inline distT="0" distB="0" distL="0" distR="0" wp14:anchorId="330A6D69" wp14:editId="32142E9C">
+            <wp:extent cx="5943600" cy="4869815"/>
+            <wp:effectExtent l="0" t="0" r="0" b="6985"/>
+            <wp:docPr id="9" name="Picture 9"/>
             <wp:cNvGraphicFramePr>
               <a:graphicFrameLocks xmlns:a="http://schemas.openxmlformats.org/drawingml/2006/main" noChangeAspect="1"/>
             </wp:cNvGraphicFramePr>
@@ -611,7 +584,7 @@
                   <pic:spPr>
                     <a:xfrm>
                       <a:off x="0" y="0"/>
-                      <a:ext cx="5943600" cy="3962400"/>
+                      <a:ext cx="5943600" cy="4869815"/>
                     </a:xfrm>
                     <a:prstGeom prst="rect">
                       <a:avLst/>
@@ -635,59 +608,90 @@
         <w:rPr>
           <w:i/>
         </w:rPr>
-        <w:t>Figure 6</w:t>
-      </w:r>
-      <w:r>
-        <w:rPr>
-          <w:i/>
-        </w:rPr>
-        <w:t xml:space="preserve"> The </w:t>
-      </w:r>
-      <w:r>
-        <w:rPr>
-          <w:i/>
-        </w:rPr>
-        <w:t>‘</w:t>
-      </w:r>
-      <w:r>
-        <w:rPr>
-          <w:i/>
-        </w:rPr>
-        <w:t>Generate Schedule</w:t>
-      </w:r>
-      <w:r>
-        <w:rPr>
-          <w:i/>
-        </w:rPr>
+        <w:t xml:space="preserve">Figure </w:t>
+      </w:r>
+      <w:r>
+        <w:rPr>
+          <w:i/>
+        </w:rPr>
+        <w:t>6</w:t>
+      </w:r>
+      <w:r>
+        <w:rPr>
+          <w:i/>
+        </w:rPr>
+        <w:t xml:space="preserve"> Tabs representing each academic year selected with courses for each semester.</w:t>
+      </w:r>
+    </w:p>
+    <w:p>
+      <w:pPr>
+        <w:jc w:val="both"/>
+      </w:pPr>
+    </w:p>
+    <w:p>
+      <w:pPr>
+        <w:jc w:val="both"/>
+      </w:pPr>
+      <w:r>
+        <w:t>All there is left to do is to choose the laboratory and tutorial times for each of the courses</w:t>
+      </w:r>
+      <w:r>
+        <w:t xml:space="preserve"> by selecting the checkbox corresponding to the desired sections (see Figure </w:t>
+      </w:r>
+      <w:r>
+        <w:t>7</w:t>
+      </w:r>
+      <w:r>
+        <w:t>)</w:t>
+      </w:r>
+      <w:r>
+        <w:t xml:space="preserve">. </w:t>
+      </w:r>
+      <w:r>
+        <w:t xml:space="preserve"> </w:t>
+      </w:r>
+      <w:r>
+        <w:t>Once those sections are chosen, students need to click the ‘</w:t>
+      </w:r>
+      <w:r>
+        <w:t>Validate Schedule</w:t>
+      </w:r>
+      <w:r>
         <w:t>’</w:t>
       </w:r>
       <w:r>
         <w:rPr>
           <w:i/>
         </w:rPr>
-        <w:t xml:space="preserve"> button to click when all preferences and years are set.</w:t>
-      </w:r>
-    </w:p>
-    <w:p>
-      <w:pPr>
-        <w:jc w:val="both"/>
-      </w:pPr>
-    </w:p>
-    <w:p>
-      <w:pPr>
-        <w:jc w:val="both"/>
-      </w:pPr>
-      <w:r>
-        <w:rPr>
-          <w:noProof/>
-          <w:lang w:eastAsia="en-CA"/>
-        </w:rPr>
+        <w:t xml:space="preserve"> </w:t>
+      </w:r>
+      <w:r>
+        <w:t>button to ensure that the times are consistent and that no overlapping occurs.</w:t>
+      </w:r>
+    </w:p>
+    <w:p>
+      <w:pPr>
+        <w:jc w:val="both"/>
+      </w:pPr>
+      <w:bookmarkStart w:id="0" w:name="_GoBack"/>
+      <w:bookmarkEnd w:id="0"/>
+    </w:p>
+    <w:p>
+      <w:pPr>
+        <w:jc w:val="both"/>
+      </w:pPr>
+    </w:p>
+    <w:p>
+      <w:pPr>
+        <w:jc w:val="center"/>
+      </w:pPr>
+      <w:r>
         <w:lastRenderedPageBreak/>
         <w:drawing>
-          <wp:inline distT="0" distB="0" distL="0" distR="0" wp14:anchorId="7409D05B" wp14:editId="31C5EDFF">
-            <wp:extent cx="5943600" cy="4869815"/>
-            <wp:effectExtent l="0" t="0" r="0" b="6985"/>
-            <wp:docPr id="9" name="Picture 9"/>
+          <wp:inline distT="0" distB="0" distL="0" distR="0" wp14:anchorId="0C0877E6" wp14:editId="3BEC7132">
+            <wp:extent cx="4001058" cy="2638793"/>
+            <wp:effectExtent l="0" t="0" r="0" b="9525"/>
+            <wp:docPr id="13" name="Picture 13"/>
             <wp:cNvGraphicFramePr>
               <a:graphicFrameLocks xmlns:a="http://schemas.openxmlformats.org/drawingml/2006/main" noChangeAspect="1"/>
             </wp:cNvGraphicFramePr>
@@ -707,7 +711,7 @@
                   <pic:spPr>
                     <a:xfrm>
                       <a:off x="0" y="0"/>
-                      <a:ext cx="5943600" cy="4869815"/>
+                      <a:ext cx="4001058" cy="2638793"/>
                     </a:xfrm>
                     <a:prstGeom prst="rect">
                       <a:avLst/>
@@ -731,66 +735,45 @@
         <w:rPr>
           <w:i/>
         </w:rPr>
-        <w:t>Figure 7</w:t>
-      </w:r>
-      <w:r>
-        <w:rPr>
-          <w:i/>
-        </w:rPr>
-        <w:t xml:space="preserve"> Tabs representing each academic year selected with courses for each semester.</w:t>
-      </w:r>
-    </w:p>
-    <w:p>
-      <w:pPr>
-        <w:jc w:val="both"/>
-      </w:pPr>
-    </w:p>
-    <w:p>
-      <w:pPr>
-        <w:jc w:val="both"/>
-      </w:pPr>
-      <w:r>
-        <w:rPr>
-          <w:noProof/>
-          <w:lang w:eastAsia="en-CA"/>
-        </w:rPr>
-        <w:lastRenderedPageBreak/>
-        <w:drawing>
-          <wp:inline distT="0" distB="0" distL="0" distR="0" wp14:anchorId="57E2C7FE" wp14:editId="59D98200">
-            <wp:extent cx="5943600" cy="4824095"/>
-            <wp:effectExtent l="0" t="0" r="0" b="0"/>
-            <wp:docPr id="10" name="Picture 10"/>
-            <wp:cNvGraphicFramePr>
-              <a:graphicFrameLocks xmlns:a="http://schemas.openxmlformats.org/drawingml/2006/main" noChangeAspect="1"/>
-            </wp:cNvGraphicFramePr>
-            <a:graphic xmlns:a="http://schemas.openxmlformats.org/drawingml/2006/main">
-              <a:graphicData uri="http://schemas.openxmlformats.org/drawingml/2006/picture">
-                <pic:pic xmlns:pic="http://schemas.openxmlformats.org/drawingml/2006/picture">
-                  <pic:nvPicPr>
-                    <pic:cNvPr id="1" name=""/>
-                    <pic:cNvPicPr/>
-                  </pic:nvPicPr>
-                  <pic:blipFill>
-                    <a:blip r:embed="rId11"/>
-                    <a:stretch>
-                      <a:fillRect/>
-                    </a:stretch>
-                  </pic:blipFill>
-                  <pic:spPr>
-                    <a:xfrm>
-                      <a:off x="0" y="0"/>
-                      <a:ext cx="5943600" cy="4824095"/>
-                    </a:xfrm>
-                    <a:prstGeom prst="rect">
-                      <a:avLst/>
-                    </a:prstGeom>
-                  </pic:spPr>
-                </pic:pic>
-              </a:graphicData>
-            </a:graphic>
-          </wp:inline>
-        </w:drawing>
-      </w:r>
+        <w:t xml:space="preserve">Figure </w:t>
+      </w:r>
+      <w:r>
+        <w:rPr>
+          <w:i/>
+        </w:rPr>
+        <w:t>7</w:t>
+      </w:r>
+      <w:r>
+        <w:rPr>
+          <w:i/>
+        </w:rPr>
+        <w:t xml:space="preserve"> Selection of the laboratory and tutorial sections. Notice that the checkboxes for tutorials and laboratories of other lecture sections of the same course have been disabled when one lecture section has been selected.</w:t>
+      </w:r>
+    </w:p>
+    <w:p>
+      <w:pPr>
+        <w:jc w:val="both"/>
+      </w:pPr>
+    </w:p>
+    <w:p>
+      <w:pPr>
+        <w:jc w:val="both"/>
+      </w:pPr>
+    </w:p>
+    <w:p>
+      <w:pPr>
+        <w:jc w:val="both"/>
+      </w:pPr>
+    </w:p>
+    <w:p>
+      <w:pPr>
+        <w:jc w:val="both"/>
+      </w:pPr>
+    </w:p>
+    <w:p>
+      <w:pPr>
+        <w:jc w:val="both"/>
+      </w:pPr>
     </w:p>
     <w:p>
       <w:pPr>
@@ -799,102 +782,6 @@
           <w:i/>
         </w:rPr>
       </w:pPr>
-      <w:r>
-        <w:rPr>
-          <w:i/>
-        </w:rPr>
-        <w:t>Figure 8 Selection of the laboratory and tutorial sections. Notice that the checkboxes for tutorials and laboratories of other lecture sections of the same course have been disabled when one lecture section has been selected.</w:t>
-      </w:r>
-    </w:p>
-    <w:p>
-      <w:pPr>
-        <w:jc w:val="both"/>
-      </w:pPr>
-    </w:p>
-    <w:p>
-      <w:pPr>
-        <w:jc w:val="both"/>
-      </w:pPr>
-      <w:r>
-        <w:rPr>
-          <w:noProof/>
-          <w:lang w:eastAsia="en-CA"/>
-        </w:rPr>
-        <w:lastRenderedPageBreak/>
-        <w:drawing>
-          <wp:inline distT="0" distB="0" distL="0" distR="0" wp14:anchorId="7F89F28C" wp14:editId="3AB6CD6B">
-            <wp:extent cx="5943600" cy="4862195"/>
-            <wp:effectExtent l="0" t="0" r="0" b="0"/>
-            <wp:docPr id="11" name="Picture 11"/>
-            <wp:cNvGraphicFramePr>
-              <a:graphicFrameLocks xmlns:a="http://schemas.openxmlformats.org/drawingml/2006/main" noChangeAspect="1"/>
-            </wp:cNvGraphicFramePr>
-            <a:graphic xmlns:a="http://schemas.openxmlformats.org/drawingml/2006/main">
-              <a:graphicData uri="http://schemas.openxmlformats.org/drawingml/2006/picture">
-                <pic:pic xmlns:pic="http://schemas.openxmlformats.org/drawingml/2006/picture">
-                  <pic:nvPicPr>
-                    <pic:cNvPr id="1" name=""/>
-                    <pic:cNvPicPr/>
-                  </pic:nvPicPr>
-                  <pic:blipFill>
-                    <a:blip r:embed="rId12"/>
-                    <a:stretch>
-                      <a:fillRect/>
-                    </a:stretch>
-                  </pic:blipFill>
-                  <pic:spPr>
-                    <a:xfrm>
-                      <a:off x="0" y="0"/>
-                      <a:ext cx="5943600" cy="4862195"/>
-                    </a:xfrm>
-                    <a:prstGeom prst="rect">
-                      <a:avLst/>
-                    </a:prstGeom>
-                  </pic:spPr>
-                </pic:pic>
-              </a:graphicData>
-            </a:graphic>
-          </wp:inline>
-        </w:drawing>
-      </w:r>
-    </w:p>
-    <w:p>
-      <w:pPr>
-        <w:jc w:val="center"/>
-        <w:rPr>
-          <w:i/>
-        </w:rPr>
-      </w:pPr>
-      <w:r>
-        <w:rPr>
-          <w:i/>
-        </w:rPr>
-        <w:t xml:space="preserve">Figure 9 Validation of the schedule once tutorial and laboratory sections have been chosen for all courses in all academic year through the </w:t>
-      </w:r>
-      <w:r>
-        <w:rPr>
-          <w:i/>
-        </w:rPr>
-        <w:t>‘</w:t>
-      </w:r>
-      <w:r>
-        <w:rPr>
-          <w:i/>
-        </w:rPr>
-        <w:t>Validate Schedule</w:t>
-      </w:r>
-      <w:r>
-        <w:rPr>
-          <w:i/>
-        </w:rPr>
-        <w:t>’</w:t>
-      </w:r>
-      <w:r>
-        <w:rPr>
-          <w:i/>
-        </w:rPr>
-        <w:t xml:space="preserve"> button.</w:t>
-      </w:r>
     </w:p>
     <w:sectPr>
       <w:pgSz w:w="12240" w:h="15840"/>

</xml_diff>